<commit_message>
Updated the final report with insertion of github URL
</commit_message>
<xml_diff>
--- a/6 Capstone Project/Week 7-8 Final Submission and Report/Final Report.docx
+++ b/6 Capstone Project/Week 7-8 Final Submission and Report/Final Report.docx
@@ -57,7 +57,7 @@
         <w:pBdr>
           <w:bottom w:val="single" w:sz="6" w:space="1" w:color="auto"/>
         </w:pBdr>
-        <w:spacing w:before="100" w:beforeAutospacing="1" w:after="360" w:line="240" w:lineRule="auto"/>
+        <w:spacing w:before="100" w:beforeAutospacing="1" w:after="120" w:line="240" w:lineRule="auto"/>
         <w:jc w:val="right"/>
         <w:rPr>
           <w:rStyle w:val="Emphasis"/>
@@ -808,10 +808,7 @@
               <w:cnfStyle w:val="000000000000" w:firstRow="0" w:lastRow="0" w:firstColumn="0" w:lastColumn="0" w:oddVBand="0" w:evenVBand="0" w:oddHBand="0" w:evenHBand="0" w:firstRowFirstColumn="0" w:firstRowLastColumn="0" w:lastRowFirstColumn="0" w:lastRowLastColumn="0"/>
             </w:pPr>
             <w:r>
-              <w:t>List of items will be sorted according to the number of “likes"</w:t>
-            </w:r>
-            <w:r>
-              <w:t>.</w:t>
+              <w:t>List of items will be sorted according to the number of “likes".</w:t>
             </w:r>
           </w:p>
         </w:tc>
@@ -861,10 +858,7 @@
               <w:cnfStyle w:val="000000100000" w:firstRow="0" w:lastRow="0" w:firstColumn="0" w:lastColumn="0" w:oddVBand="0" w:evenVBand="0" w:oddHBand="1" w:evenHBand="0" w:firstRowFirstColumn="0" w:firstRowLastColumn="0" w:lastRowFirstColumn="0" w:lastRowLastColumn="0"/>
             </w:pPr>
             <w:r>
-              <w:t>User can create a promotion event on a specific item (similar with F04-Comment)</w:t>
-            </w:r>
-            <w:r>
-              <w:t>.</w:t>
+              <w:t>User can create a promotion event on a specific item (similar with F04-Comment).</w:t>
             </w:r>
           </w:p>
         </w:tc>
@@ -1044,24 +1038,14 @@
       <w:r>
         <w:t xml:space="preserve">Figure </w:t>
       </w:r>
-      <w:r>
-        <w:fldChar w:fldCharType="begin"/>
-      </w:r>
-      <w:r>
-        <w:instrText xml:space="preserve"> SEQ Figure \* ARABIC </w:instrText>
-      </w:r>
-      <w:r>
-        <w:fldChar w:fldCharType="separate"/>
-      </w:r>
-      <w:r>
-        <w:rPr>
-          <w:noProof/>
-        </w:rPr>
-        <w:t>1</w:t>
-      </w:r>
-      <w:r>
-        <w:fldChar w:fldCharType="end"/>
-      </w:r>
+      <w:fldSimple w:instr=" SEQ Figure \* ARABIC ">
+        <w:r>
+          <w:rPr>
+            <w:noProof/>
+          </w:rPr>
+          <w:t>1</w:t>
+        </w:r>
+      </w:fldSimple>
       <w:r>
         <w:t xml:space="preserve"> the Manage Page which </w:t>
       </w:r>
@@ -2689,24 +2673,14 @@
       <w:r>
         <w:t xml:space="preserve">Figure </w:t>
       </w:r>
-      <w:r>
-        <w:fldChar w:fldCharType="begin"/>
-      </w:r>
-      <w:r>
-        <w:instrText xml:space="preserve"> SEQ Figure \* ARABIC </w:instrText>
-      </w:r>
-      <w:r>
-        <w:fldChar w:fldCharType="separate"/>
-      </w:r>
-      <w:r>
-        <w:rPr>
-          <w:noProof/>
-        </w:rPr>
-        <w:t>2</w:t>
-      </w:r>
-      <w:r>
-        <w:fldChar w:fldCharType="end"/>
-      </w:r>
+      <w:fldSimple w:instr=" SEQ Figure \* ARABIC ">
+        <w:r>
+          <w:rPr>
+            <w:noProof/>
+          </w:rPr>
+          <w:t>2</w:t>
+        </w:r>
+      </w:fldSimple>
       <w:r>
         <w:t xml:space="preserve"> the Index Page of </w:t>
       </w:r>
@@ -3603,12 +3577,7 @@
         <w:pStyle w:val="Heading2"/>
       </w:pPr>
       <w:r>
-        <w:t>Control in-the-middle Des</w:t>
-      </w:r>
-      <w:bookmarkStart w:id="0" w:name="_GoBack"/>
-      <w:bookmarkEnd w:id="0"/>
-      <w:r>
-        <w:t>ign &amp; Implementation</w:t>
+        <w:t>Control in-the-middle Design &amp; Implementation</w:t>
       </w:r>
     </w:p>
     <w:p>
@@ -3946,24 +3915,14 @@
       <w:r>
         <w:t xml:space="preserve">Figure </w:t>
       </w:r>
-      <w:r>
-        <w:fldChar w:fldCharType="begin"/>
-      </w:r>
-      <w:r>
-        <w:instrText xml:space="preserve"> SEQ Figure \* ARABIC </w:instrText>
-      </w:r>
-      <w:r>
-        <w:fldChar w:fldCharType="separate"/>
-      </w:r>
-      <w:r>
-        <w:rPr>
-          <w:noProof/>
-        </w:rPr>
-        <w:t>3</w:t>
-      </w:r>
-      <w:r>
-        <w:fldChar w:fldCharType="end"/>
-      </w:r>
+      <w:fldSimple w:instr=" SEQ Figure \* ARABIC ">
+        <w:r>
+          <w:rPr>
+            <w:noProof/>
+          </w:rPr>
+          <w:t>3</w:t>
+        </w:r>
+      </w:fldSimple>
       <w:r>
         <w:t xml:space="preserve"> the log output of the creation of a restaurant in database</w:t>
       </w:r>
@@ -4544,24 +4503,14 @@
       <w:r>
         <w:t xml:space="preserve">Figure </w:t>
       </w:r>
-      <w:r>
-        <w:fldChar w:fldCharType="begin"/>
-      </w:r>
-      <w:r>
-        <w:instrText xml:space="preserve"> SEQ Figure \* ARABIC </w:instrText>
-      </w:r>
-      <w:r>
-        <w:fldChar w:fldCharType="separate"/>
-      </w:r>
-      <w:r>
-        <w:rPr>
-          <w:noProof/>
-        </w:rPr>
-        <w:t>4</w:t>
-      </w:r>
-      <w:r>
-        <w:fldChar w:fldCharType="end"/>
-      </w:r>
+      <w:fldSimple w:instr=" SEQ Figure \* ARABIC ">
+        <w:r>
+          <w:rPr>
+            <w:noProof/>
+          </w:rPr>
+          <w:t>4</w:t>
+        </w:r>
+      </w:fldSimple>
       <w:r>
         <w:t xml:space="preserve"> the screenshots of </w:t>
       </w:r>
@@ -5192,7 +5141,33 @@
     <w:p>
       <w:pPr>
         <w:pStyle w:val="Bib"/>
-      </w:pPr>
+        <w:pBdr>
+          <w:bottom w:val="single" w:sz="6" w:space="1" w:color="auto"/>
+        </w:pBdr>
+      </w:pPr>
+    </w:p>
+    <w:p>
+      <w:r>
+        <w:t xml:space="preserve">All source code could be accessed through GitHub: </w:t>
+      </w:r>
+    </w:p>
+    <w:p>
+      <w:pPr>
+        <w:rPr>
+          <w:i/>
+          <w:color w:val="FF0000"/>
+        </w:rPr>
+      </w:pPr>
+      <w:hyperlink r:id="rId15" w:history="1">
+        <w:r>
+          <w:rPr>
+            <w:rStyle w:val="Hyperlink"/>
+            <w:i/>
+            <w:color w:val="FF0000"/>
+          </w:rPr>
+          <w:t>https://github.com/mark-h-meng/Coursera-Full-Stack-Web-Development/tree/master/6%20Capstone%20Project/Project/fav-food-final/favfood</w:t>
+        </w:r>
+      </w:hyperlink>
     </w:p>
     <w:p>
       <w:pPr>
@@ -5201,11 +5176,6 @@
     </w:p>
     <w:p>
       <w:pPr>
-        <w:pStyle w:val="Bib"/>
-      </w:pPr>
-    </w:p>
-    <w:p>
-      <w:pPr>
         <w:jc w:val="center"/>
         <w:rPr>
           <w:b/>
@@ -5217,9 +5187,11 @@
         </w:rPr>
         <w:t>END OF REPORT</w:t>
       </w:r>
+      <w:bookmarkStart w:id="0" w:name="_GoBack"/>
+      <w:bookmarkEnd w:id="0"/>
     </w:p>
     <w:sectPr>
-      <w:footerReference w:type="default" r:id="rId15"/>
+      <w:footerReference w:type="default" r:id="rId16"/>
       <w:pgSz w:w="11906" w:h="16838"/>
       <w:pgMar w:top="1440" w:right="1800" w:bottom="1440" w:left="1800" w:header="708" w:footer="708" w:gutter="0"/>
       <w:cols w:space="708"/>
@@ -5264,6 +5236,7 @@
         <w:docPartUnique/>
       </w:docPartObj>
     </w:sdtPr>
+    <w:sdtEndPr/>
     <w:sdtContent>
       <w:sdt>
         <w:sdtPr>
@@ -5273,6 +5246,7 @@
             <w:docPartUnique/>
           </w:docPartObj>
         </w:sdtPr>
+        <w:sdtEndPr/>
         <w:sdtContent>
           <w:p>
             <w:pPr>
@@ -7389,7 +7363,7 @@
 </file>
 
 <file path=customXml/itemProps1.xml><?xml version="1.0" encoding="utf-8"?>
-<ds:datastoreItem xmlns:ds="http://schemas.openxmlformats.org/officeDocument/2006/customXml" ds:itemID="{61F9DC2A-0DFB-48EF-8389-7E6C376524D0}">
+<ds:datastoreItem xmlns:ds="http://schemas.openxmlformats.org/officeDocument/2006/customXml" ds:itemID="{1A29030C-21EA-4F2D-9978-6EDE05A58A6B}">
   <ds:schemaRefs>
     <ds:schemaRef ds:uri="http://schemas.openxmlformats.org/officeDocument/2006/bibliography"/>
   </ds:schemaRefs>

</xml_diff>